<commit_message>
Add TOPIC04 + ACT06
</commit_message>
<xml_diff>
--- a/MOD04-Introduction to Java/03 Actividad Clase/ACT06_helloWorld.docx
+++ b/MOD04-Introduction to Java/03 Actividad Clase/ACT06_helloWorld.docx
@@ -60,6 +60,150 @@
           <w:rFonts w:ascii="Helvetica" w:hAnsi="Helvetica" w:cs="Helvetica"/>
         </w:rPr>
         <w:t>: Hello, World!</w:t>
+      </w:r>
+    </w:p>
+    <w:p>
+      <w:pPr>
+        <w:rPr>
+          <w:rFonts w:ascii="Arial" w:hAnsi="Arial" w:cs="Arial"/>
+        </w:rPr>
+      </w:pPr>
+      <w:r>
+        <w:rPr>
+          <w:rFonts w:ascii="Helvetica" w:hAnsi="Helvetica"/>
+        </w:rPr>
+        <w:t>Using the</w:t>
+      </w:r>
+      <w:r>
+        <w:rPr>
+          <w:rFonts w:ascii="Helvetica" w:hAnsi="Helvetica"/>
+        </w:rPr>
+        <w:t xml:space="preserve"> instruction</w:t>
+      </w:r>
+      <w:r>
+        <w:rPr>
+          <w:rFonts w:ascii="Helvetica" w:hAnsi="Helvetica"/>
+        </w:rPr>
+        <w:t xml:space="preserve"> </w:t>
+      </w:r>
+      <w:proofErr w:type="spellStart"/>
+      <w:r>
+        <w:rPr>
+          <w:rFonts w:ascii="Consolas" w:hAnsi="Consolas"/>
+          <w:highlight w:val="lightGray"/>
+        </w:rPr>
+        <w:t>System.out.println</w:t>
+      </w:r>
+      <w:proofErr w:type="spellEnd"/>
+      <w:r>
+        <w:rPr>
+          <w:rFonts w:ascii="Consolas" w:hAnsi="Consolas"/>
+          <w:highlight w:val="lightGray"/>
+        </w:rPr>
+        <w:t>(&lt;argument&gt;)</w:t>
+      </w:r>
+      <w:r>
+        <w:rPr>
+          <w:rFonts w:ascii="Arial" w:hAnsi="Arial" w:cs="Arial"/>
+        </w:rPr>
+        <w:t xml:space="preserve">, we specify that we want to output some text </w:t>
+      </w:r>
+      <w:r>
+        <w:rPr>
+          <w:rFonts w:ascii="Arial" w:hAnsi="Arial" w:cs="Arial"/>
+        </w:rPr>
+        <w:t>to</w:t>
+      </w:r>
+      <w:r>
+        <w:rPr>
+          <w:rFonts w:ascii="Arial" w:hAnsi="Arial" w:cs="Arial"/>
+        </w:rPr>
+        <w:t xml:space="preserve"> the </w:t>
+      </w:r>
+      <w:r>
+        <w:rPr>
+          <w:rFonts w:ascii="Arial" w:hAnsi="Arial" w:cs="Arial"/>
+        </w:rPr>
+        <w:t>console and</w:t>
+      </w:r>
+      <w:r>
+        <w:rPr>
+          <w:rFonts w:ascii="Arial" w:hAnsi="Arial" w:cs="Arial"/>
+        </w:rPr>
+        <w:t xml:space="preserve"> </w:t>
+      </w:r>
+      <w:r>
+        <w:rPr>
+          <w:rFonts w:ascii="Arial" w:hAnsi="Arial" w:cs="Arial"/>
+        </w:rPr>
+        <w:t>jump</w:t>
+      </w:r>
+      <w:r>
+        <w:rPr>
+          <w:rFonts w:ascii="Arial" w:hAnsi="Arial" w:cs="Arial"/>
+        </w:rPr>
+        <w:t xml:space="preserve"> to the next line</w:t>
+      </w:r>
+      <w:r>
+        <w:rPr>
+          <w:rFonts w:ascii="Arial" w:hAnsi="Arial" w:cs="Arial"/>
+        </w:rPr>
+        <w:t>. Inside the parenthesis</w:t>
+      </w:r>
+      <w:r>
+        <w:rPr>
+          <w:rFonts w:ascii="Arial" w:hAnsi="Arial" w:cs="Arial"/>
+        </w:rPr>
+        <w:t>,</w:t>
+      </w:r>
+      <w:r>
+        <w:rPr>
+          <w:rFonts w:ascii="Arial" w:hAnsi="Arial" w:cs="Arial"/>
+        </w:rPr>
+        <w:t xml:space="preserve"> we include an argument, which can be a </w:t>
+      </w:r>
+      <w:r>
+        <w:rPr>
+          <w:rFonts w:ascii="Arial" w:hAnsi="Arial" w:cs="Arial"/>
+        </w:rPr>
+        <w:t>variable</w:t>
+      </w:r>
+      <w:r>
+        <w:rPr>
+          <w:rFonts w:ascii="Arial" w:hAnsi="Arial" w:cs="Arial"/>
+        </w:rPr>
+        <w:t xml:space="preserve">, a String encased by </w:t>
+      </w:r>
+      <w:r>
+        <w:rPr>
+          <w:rFonts w:ascii="Arial" w:hAnsi="Arial" w:cs="Arial"/>
+        </w:rPr>
+        <w:t>quotes (</w:t>
+      </w:r>
+      <w:r>
+        <w:rPr>
+          <w:rFonts w:ascii="Arial" w:hAnsi="Arial" w:cs="Arial"/>
+        </w:rPr>
+        <w:t>“), or a combination of both.</w:t>
+      </w:r>
+      <w:r>
+        <w:rPr>
+          <w:rFonts w:ascii="Arial" w:hAnsi="Arial" w:cs="Arial"/>
+        </w:rPr>
+        <w:t xml:space="preserve"> </w:t>
+      </w:r>
+    </w:p>
+    <w:p>
+      <w:pPr>
+        <w:rPr>
+          <w:rFonts w:ascii="Arial" w:hAnsi="Arial" w:cs="Arial"/>
+        </w:rPr>
+      </w:pPr>
+      <w:r>
+        <w:rPr>
+          <w:rFonts w:ascii="Arial" w:hAnsi="Arial" w:cs="Arial"/>
+        </w:rPr>
+        <w:t>Look at the following example:</w:t>
       </w:r>
     </w:p>
     <w:tbl>
@@ -69,49 +213,370 @@
         <w:tblLook w:val="04A0" w:firstRow="1" w:lastRow="0" w:firstColumn="1" w:lastColumn="0" w:noHBand="0" w:noVBand="1"/>
       </w:tblPr>
       <w:tblGrid>
-        <w:gridCol w:w="10709"/>
+        <w:gridCol w:w="5395"/>
+        <w:gridCol w:w="5395"/>
       </w:tblGrid>
       <w:tr>
-        <w:trPr>
-          <w:trHeight w:val="593"/>
-        </w:trPr>
         <w:tc>
           <w:tcPr>
-            <w:tcW w:w="10709" w:type="dxa"/>
+            <w:tcW w:w="5395" w:type="dxa"/>
+            <w:shd w:val="clear" w:color="auto" w:fill="B4C6E7" w:themeFill="accent1" w:themeFillTint="66"/>
           </w:tcPr>
           <w:p>
             <w:pPr>
               <w:rPr>
-                <w:rFonts w:ascii="Helvetica" w:hAnsi="Helvetica" w:cs="Helvetica"/>
-              </w:rPr>
-            </w:pPr>
-            <w:r>
-              <w:rPr>
-                <w:rFonts w:ascii="Helvetica" w:hAnsi="Helvetica" w:cs="Helvetica"/>
-              </w:rPr>
-              <w:t>Complete the following activities. Once you are done, upload to Canvas the Java source code files (.java).</w:t>
+                <w:rFonts w:ascii="Arial" w:hAnsi="Arial" w:cs="Arial"/>
+                <w:b/>
+                <w:bCs/>
+                <w:highlight w:val="lightGray"/>
+              </w:rPr>
+            </w:pPr>
+            <w:r>
+              <w:rPr>
+                <w:rFonts w:ascii="Arial" w:hAnsi="Arial" w:cs="Arial"/>
+                <w:b/>
+                <w:bCs/>
+              </w:rPr>
+              <w:t>Code</w:t>
+            </w:r>
+          </w:p>
+        </w:tc>
+        <w:tc>
+          <w:tcPr>
+            <w:tcW w:w="5395" w:type="dxa"/>
+            <w:shd w:val="clear" w:color="auto" w:fill="B4C6E7" w:themeFill="accent1" w:themeFillTint="66"/>
+          </w:tcPr>
+          <w:p>
+            <w:pPr>
+              <w:rPr>
+                <w:rFonts w:ascii="Arial" w:hAnsi="Arial" w:cs="Arial"/>
+                <w:b/>
+                <w:bCs/>
+              </w:rPr>
+            </w:pPr>
+            <w:r>
+              <w:rPr>
+                <w:rFonts w:ascii="Arial" w:hAnsi="Arial" w:cs="Arial"/>
+                <w:b/>
+                <w:bCs/>
+              </w:rPr>
+              <w:t>Console output</w:t>
+            </w:r>
+          </w:p>
+        </w:tc>
+      </w:tr>
+      <w:tr>
+        <w:tc>
+          <w:tcPr>
+            <w:tcW w:w="5395" w:type="dxa"/>
+          </w:tcPr>
+          <w:p>
+            <w:pPr>
+              <w:spacing w:after="160" w:line="259" w:lineRule="auto"/>
+              <w:rPr>
+                <w:rFonts w:ascii="Consolas" w:hAnsi="Consolas"/>
+              </w:rPr>
+            </w:pPr>
+            <w:proofErr w:type="spellStart"/>
+            <w:r>
+              <w:rPr>
+                <w:rFonts w:ascii="Consolas" w:hAnsi="Consolas"/>
+                <w:highlight w:val="lightGray"/>
+              </w:rPr>
+              <w:t>System.out.print</w:t>
+            </w:r>
+            <w:r>
+              <w:rPr>
+                <w:rFonts w:ascii="Consolas" w:hAnsi="Consolas"/>
+                <w:highlight w:val="lightGray"/>
+              </w:rPr>
+              <w:t>ln</w:t>
+            </w:r>
+            <w:proofErr w:type="spellEnd"/>
+            <w:r>
+              <w:rPr>
+                <w:rFonts w:ascii="Consolas" w:hAnsi="Consolas"/>
+                <w:highlight w:val="lightGray"/>
+              </w:rPr>
+              <w:t>("</w:t>
+            </w:r>
+            <w:r>
+              <w:rPr>
+                <w:rFonts w:ascii="Consolas" w:hAnsi="Consolas"/>
+                <w:highlight w:val="lightGray"/>
+              </w:rPr>
+              <w:t>Today</w:t>
+            </w:r>
+            <w:r>
+              <w:rPr>
+                <w:rFonts w:ascii="Consolas" w:hAnsi="Consolas" w:cs="Calibri"/>
+                <w:highlight w:val="lightGray"/>
+              </w:rPr>
+              <w:t>"</w:t>
+            </w:r>
+            <w:r>
+              <w:rPr>
+                <w:rFonts w:ascii="Consolas" w:hAnsi="Consolas"/>
+                <w:highlight w:val="lightGray"/>
+              </w:rPr>
+              <w:t>);</w:t>
+            </w:r>
+            <w:r>
+              <w:rPr>
+                <w:rFonts w:ascii="Consolas" w:hAnsi="Consolas"/>
+              </w:rPr>
+              <w:br/>
+            </w:r>
+            <w:proofErr w:type="spellStart"/>
+            <w:r>
+              <w:rPr>
+                <w:rFonts w:ascii="Consolas" w:hAnsi="Consolas"/>
+                <w:highlight w:val="lightGray"/>
+              </w:rPr>
+              <w:t>System.out.println</w:t>
+            </w:r>
+            <w:proofErr w:type="spellEnd"/>
+            <w:r>
+              <w:rPr>
+                <w:rFonts w:ascii="Consolas" w:hAnsi="Consolas"/>
+                <w:highlight w:val="lightGray"/>
+              </w:rPr>
+              <w:t>("</w:t>
+            </w:r>
+            <w:r>
+              <w:rPr>
+                <w:rFonts w:ascii="Consolas" w:hAnsi="Consolas"/>
+                <w:highlight w:val="lightGray"/>
+              </w:rPr>
+              <w:t>is</w:t>
+            </w:r>
+            <w:r>
+              <w:rPr>
+                <w:rFonts w:ascii="Consolas" w:hAnsi="Consolas" w:cs="Calibri"/>
+                <w:highlight w:val="lightGray"/>
+              </w:rPr>
+              <w:t>"</w:t>
+            </w:r>
+            <w:r>
+              <w:rPr>
+                <w:rFonts w:ascii="Consolas" w:hAnsi="Consolas"/>
+                <w:highlight w:val="lightGray"/>
+              </w:rPr>
+              <w:t>);</w:t>
+            </w:r>
+            <w:r>
+              <w:rPr>
+                <w:rFonts w:ascii="Consolas" w:hAnsi="Consolas"/>
+              </w:rPr>
+              <w:br/>
+            </w:r>
+            <w:proofErr w:type="spellStart"/>
+            <w:r>
+              <w:rPr>
+                <w:rFonts w:ascii="Consolas" w:hAnsi="Consolas"/>
+                <w:highlight w:val="lightGray"/>
+              </w:rPr>
+              <w:t>System.out.println</w:t>
+            </w:r>
+            <w:proofErr w:type="spellEnd"/>
+            <w:r>
+              <w:rPr>
+                <w:rFonts w:ascii="Consolas" w:hAnsi="Consolas"/>
+                <w:highlight w:val="lightGray"/>
+              </w:rPr>
+              <w:t>("</w:t>
+            </w:r>
+            <w:r>
+              <w:rPr>
+                <w:rFonts w:ascii="Consolas" w:hAnsi="Consolas"/>
+                <w:highlight w:val="lightGray"/>
+              </w:rPr>
+              <w:t>a</w:t>
+            </w:r>
+            <w:r>
+              <w:rPr>
+                <w:rFonts w:ascii="Consolas" w:hAnsi="Consolas" w:cs="Calibri"/>
+                <w:highlight w:val="lightGray"/>
+              </w:rPr>
+              <w:t>"</w:t>
+            </w:r>
+            <w:r>
+              <w:rPr>
+                <w:rFonts w:ascii="Consolas" w:hAnsi="Consolas"/>
+                <w:highlight w:val="lightGray"/>
+              </w:rPr>
+              <w:t>);</w:t>
+            </w:r>
+            <w:r>
+              <w:rPr>
+                <w:rFonts w:ascii="Consolas" w:hAnsi="Consolas"/>
+                <w:highlight w:val="lightGray"/>
+              </w:rPr>
+              <w:br/>
+            </w:r>
+            <w:proofErr w:type="spellStart"/>
+            <w:r>
+              <w:rPr>
+                <w:rFonts w:ascii="Consolas" w:hAnsi="Consolas"/>
+                <w:highlight w:val="lightGray"/>
+              </w:rPr>
+              <w:t>System.out.println</w:t>
+            </w:r>
+            <w:proofErr w:type="spellEnd"/>
+            <w:r>
+              <w:rPr>
+                <w:rFonts w:ascii="Consolas" w:hAnsi="Consolas"/>
+                <w:highlight w:val="lightGray"/>
+              </w:rPr>
+              <w:t>("</w:t>
+            </w:r>
+            <w:r>
+              <w:rPr>
+                <w:rFonts w:ascii="Consolas" w:hAnsi="Consolas"/>
+                <w:highlight w:val="lightGray"/>
+              </w:rPr>
+              <w:t>happy</w:t>
+            </w:r>
+            <w:r>
+              <w:rPr>
+                <w:rFonts w:ascii="Consolas" w:hAnsi="Consolas" w:cs="Calibri"/>
+                <w:highlight w:val="lightGray"/>
+              </w:rPr>
+              <w:t>"</w:t>
+            </w:r>
+            <w:r>
+              <w:rPr>
+                <w:rFonts w:ascii="Consolas" w:hAnsi="Consolas"/>
+                <w:highlight w:val="lightGray"/>
+              </w:rPr>
+              <w:t>);</w:t>
+            </w:r>
+            <w:r>
+              <w:rPr>
+                <w:rFonts w:ascii="Consolas" w:hAnsi="Consolas"/>
+                <w:highlight w:val="lightGray"/>
+              </w:rPr>
+              <w:br/>
+            </w:r>
+            <w:proofErr w:type="spellStart"/>
+            <w:r>
+              <w:rPr>
+                <w:rFonts w:ascii="Consolas" w:hAnsi="Consolas"/>
+                <w:highlight w:val="lightGray"/>
+              </w:rPr>
+              <w:t>System.out.println</w:t>
+            </w:r>
+            <w:proofErr w:type="spellEnd"/>
+            <w:r>
+              <w:rPr>
+                <w:rFonts w:ascii="Consolas" w:hAnsi="Consolas"/>
+                <w:highlight w:val="lightGray"/>
+              </w:rPr>
+              <w:t>("</w:t>
+            </w:r>
+            <w:r>
+              <w:rPr>
+                <w:rFonts w:ascii="Consolas" w:hAnsi="Consolas"/>
+                <w:highlight w:val="lightGray"/>
+              </w:rPr>
+              <w:t>day</w:t>
+            </w:r>
+            <w:r>
+              <w:rPr>
+                <w:rFonts w:ascii="Consolas" w:hAnsi="Consolas" w:cs="Calibri"/>
+                <w:highlight w:val="lightGray"/>
+              </w:rPr>
+              <w:t>"</w:t>
+            </w:r>
+            <w:r>
+              <w:rPr>
+                <w:rFonts w:ascii="Consolas" w:hAnsi="Consolas"/>
+                <w:highlight w:val="lightGray"/>
+              </w:rPr>
+              <w:t>);</w:t>
+            </w:r>
+          </w:p>
+        </w:tc>
+        <w:tc>
+          <w:tcPr>
+            <w:tcW w:w="5395" w:type="dxa"/>
+          </w:tcPr>
+          <w:p>
+            <w:pPr>
+              <w:rPr>
+                <w:rFonts w:ascii="Arial" w:hAnsi="Arial" w:cs="Arial"/>
+              </w:rPr>
+            </w:pPr>
+            <w:r>
+              <w:rPr>
+                <w:rFonts w:ascii="Arial" w:hAnsi="Arial" w:cs="Arial"/>
+              </w:rPr>
+              <w:t>Today</w:t>
+            </w:r>
+          </w:p>
+          <w:p>
+            <w:pPr>
+              <w:rPr>
+                <w:rFonts w:ascii="Arial" w:hAnsi="Arial" w:cs="Arial"/>
+              </w:rPr>
+            </w:pPr>
+            <w:r>
+              <w:rPr>
+                <w:rFonts w:ascii="Arial" w:hAnsi="Arial" w:cs="Arial"/>
+              </w:rPr>
+              <w:t>is</w:t>
+            </w:r>
+          </w:p>
+          <w:p>
+            <w:pPr>
+              <w:rPr>
+                <w:rFonts w:ascii="Arial" w:hAnsi="Arial" w:cs="Arial"/>
+              </w:rPr>
+            </w:pPr>
+            <w:r>
+              <w:rPr>
+                <w:rFonts w:ascii="Arial" w:hAnsi="Arial" w:cs="Arial"/>
+              </w:rPr>
+              <w:t>a</w:t>
+            </w:r>
+          </w:p>
+          <w:p>
+            <w:pPr>
+              <w:rPr>
+                <w:rFonts w:ascii="Arial" w:hAnsi="Arial" w:cs="Arial"/>
+              </w:rPr>
+            </w:pPr>
+            <w:r>
+              <w:rPr>
+                <w:rFonts w:ascii="Arial" w:hAnsi="Arial" w:cs="Arial"/>
+              </w:rPr>
+              <w:t>happy</w:t>
+            </w:r>
+          </w:p>
+          <w:p>
+            <w:r>
+              <w:rPr>
+                <w:rFonts w:ascii="Arial" w:hAnsi="Arial" w:cs="Arial"/>
+              </w:rPr>
+              <w:t>day</w:t>
             </w:r>
           </w:p>
         </w:tc>
       </w:tr>
     </w:tbl>
     <w:p>
-      <w:r>
-        <w:rPr>
-          <w:rFonts w:ascii="Helvetica" w:hAnsi="Helvetica"/>
-        </w:rPr>
-        <w:t>Using the</w:t>
-      </w:r>
-      <w:r>
-        <w:rPr>
-          <w:rFonts w:ascii="Helvetica" w:hAnsi="Helvetica"/>
-        </w:rPr>
-        <w:t xml:space="preserve"> instruction</w:t>
-      </w:r>
-      <w:r>
-        <w:rPr>
-          <w:rFonts w:ascii="Helvetica" w:hAnsi="Helvetica"/>
-        </w:rPr>
+      <w:pPr>
+        <w:rPr>
+          <w:rFonts w:ascii="Helvetica" w:hAnsi="Helvetica" w:cs="Calibri"/>
+        </w:rPr>
+      </w:pPr>
+      <w:r>
+        <w:rPr>
+          <w:rFonts w:ascii="Arial" w:hAnsi="Arial" w:cs="Arial"/>
+        </w:rPr>
+        <w:t>There is a second variant of the instruction, which is</w:t>
+      </w:r>
+      <w:r>
         <w:t xml:space="preserve"> </w:t>
       </w:r>
       <w:proofErr w:type="spellStart"/>
@@ -120,7 +585,7 @@
           <w:rFonts w:ascii="Consolas" w:hAnsi="Consolas"/>
           <w:highlight w:val="lightGray"/>
         </w:rPr>
-        <w:t>System.out.println</w:t>
+        <w:t>System.out.print</w:t>
       </w:r>
       <w:proofErr w:type="spellEnd"/>
       <w:r>
@@ -132,213 +597,159 @@
       </w:r>
       <w:r>
         <w:rPr>
-          <w:rFonts w:ascii="Arial" w:hAnsi="Arial" w:cs="Arial"/>
-        </w:rPr>
-        <w:t xml:space="preserve">, we specify that we want to output some text </w:t>
-      </w:r>
-      <w:r>
-        <w:rPr>
-          <w:rFonts w:ascii="Arial" w:hAnsi="Arial" w:cs="Arial"/>
+          <w:rFonts w:ascii="Consolas" w:hAnsi="Consolas" w:cs="Calibri"/>
+        </w:rPr>
+        <w:t>.</w:t>
+      </w:r>
+      <w:r>
+        <w:rPr>
+          <w:rFonts w:ascii="Helvetica" w:hAnsi="Helvetica" w:cs="Calibri"/>
+        </w:rPr>
+        <w:t xml:space="preserve"> </w:t>
+      </w:r>
+      <w:r>
+        <w:rPr>
+          <w:rFonts w:ascii="Helvetica" w:hAnsi="Helvetica" w:cs="Calibri"/>
+        </w:rPr>
+        <w:t xml:space="preserve">Both look </w:t>
+      </w:r>
+      <w:r>
+        <w:rPr>
+          <w:rFonts w:ascii="Helvetica" w:hAnsi="Helvetica" w:cs="Calibri"/>
+        </w:rPr>
+        <w:t>similar but</w:t>
+      </w:r>
+      <w:r>
+        <w:rPr>
+          <w:rFonts w:ascii="Helvetica" w:hAnsi="Helvetica" w:cs="Calibri"/>
+        </w:rPr>
+        <w:t xml:space="preserve"> notice that one </w:t>
+      </w:r>
+      <w:r>
+        <w:rPr>
+          <w:rFonts w:ascii="Helvetica" w:hAnsi="Helvetica" w:cs="Calibri"/>
+        </w:rPr>
+        <w:t>uses</w:t>
+      </w:r>
+      <w:r>
+        <w:rPr>
+          <w:rFonts w:ascii="Helvetica" w:hAnsi="Helvetica" w:cs="Calibri"/>
+        </w:rPr>
+        <w:t xml:space="preserve"> </w:t>
+      </w:r>
+      <w:proofErr w:type="spellStart"/>
+      <w:r>
+        <w:rPr>
+          <w:rFonts w:ascii="Consolas" w:hAnsi="Consolas"/>
+          <w:highlight w:val="lightGray"/>
+        </w:rPr>
+        <w:t>println</w:t>
+      </w:r>
+      <w:proofErr w:type="spellEnd"/>
+      <w:r>
+        <w:rPr>
+          <w:rFonts w:ascii="Helvetica" w:hAnsi="Helvetica" w:cs="Calibri"/>
+        </w:rPr>
+        <w:t xml:space="preserve"> and the other </w:t>
+      </w:r>
+      <w:r>
+        <w:rPr>
+          <w:rFonts w:ascii="Helvetica" w:hAnsi="Helvetica" w:cs="Calibri"/>
+        </w:rPr>
+        <w:t>uses</w:t>
+      </w:r>
+      <w:r>
+        <w:rPr>
+          <w:rFonts w:ascii="Helvetica" w:hAnsi="Helvetica" w:cs="Calibri"/>
+        </w:rPr>
+        <w:t xml:space="preserve"> </w:t>
+      </w:r>
+      <w:r>
+        <w:rPr>
+          <w:rFonts w:ascii="Consolas" w:hAnsi="Consolas"/>
+          <w:highlight w:val="lightGray"/>
+        </w:rPr>
+        <w:t>print</w:t>
+      </w:r>
+      <w:r>
+        <w:rPr>
+          <w:rFonts w:ascii="Helvetica" w:hAnsi="Helvetica" w:cs="Calibri"/>
+        </w:rPr>
+        <w:t xml:space="preserve">. </w:t>
+      </w:r>
+      <w:r>
+        <w:rPr>
+          <w:rFonts w:ascii="Helvetica" w:hAnsi="Helvetica" w:cs="Calibri"/>
+        </w:rPr>
+        <w:t xml:space="preserve">This instruction is also used to output a text </w:t>
+      </w:r>
+      <w:r>
+        <w:rPr>
+          <w:rFonts w:ascii="Helvetica" w:hAnsi="Helvetica" w:cs="Calibri"/>
         </w:rPr>
         <w:t>to</w:t>
       </w:r>
       <w:r>
         <w:rPr>
-          <w:rFonts w:ascii="Arial" w:hAnsi="Arial" w:cs="Arial"/>
-        </w:rPr>
-        <w:t xml:space="preserve"> the console, </w:t>
-      </w:r>
-      <w:r>
-        <w:rPr>
-          <w:rFonts w:ascii="Arial" w:hAnsi="Arial" w:cs="Arial"/>
-        </w:rPr>
-        <w:t>and then skip to the next line</w:t>
-      </w:r>
-      <w:r>
-        <w:rPr>
-          <w:rFonts w:ascii="Arial" w:hAnsi="Arial" w:cs="Arial"/>
-        </w:rPr>
-        <w:t>. Inside the parenthesis</w:t>
-      </w:r>
-      <w:r>
-        <w:rPr>
-          <w:rFonts w:ascii="Arial" w:hAnsi="Arial" w:cs="Arial"/>
-        </w:rPr>
-        <w:t>,</w:t>
-      </w:r>
-      <w:r>
-        <w:rPr>
-          <w:rFonts w:ascii="Arial" w:hAnsi="Arial" w:cs="Arial"/>
-        </w:rPr>
-        <w:t xml:space="preserve"> we include an argument, which can be a </w:t>
-      </w:r>
-      <w:r>
-        <w:rPr>
-          <w:rFonts w:ascii="Arial" w:hAnsi="Arial" w:cs="Arial"/>
-        </w:rPr>
-        <w:t>variable,</w:t>
-      </w:r>
-      <w:r>
-        <w:rPr>
-          <w:rFonts w:ascii="Arial" w:hAnsi="Arial" w:cs="Arial"/>
-        </w:rPr>
-        <w:t xml:space="preserve"> or some String encased by quotes (“). </w:t>
+          <w:rFonts w:ascii="Helvetica" w:hAnsi="Helvetica" w:cs="Calibri"/>
+        </w:rPr>
+        <w:t xml:space="preserve"> the console but </w:t>
+      </w:r>
+      <w:r>
+        <w:rPr>
+          <w:rFonts w:ascii="Helvetica" w:hAnsi="Helvetica" w:cs="Calibri"/>
+        </w:rPr>
+        <w:t>w</w:t>
+      </w:r>
+      <w:r>
+        <w:rPr>
+          <w:rFonts w:ascii="Helvetica" w:hAnsi="Helvetica" w:cs="Calibri"/>
+        </w:rPr>
+        <w:t>ill leave the cursor right next to the outputted text, without jumping to a new line.</w:t>
+      </w:r>
+      <w:r>
+        <w:rPr>
+          <w:rFonts w:ascii="Helvetica" w:hAnsi="Helvetica" w:cs="Calibri"/>
+        </w:rPr>
+        <w:t xml:space="preserve"> </w:t>
       </w:r>
     </w:p>
     <w:p>
       <w:pPr>
-        <w:rPr>
-          <w:rFonts w:ascii="Helvetica" w:hAnsi="Helvetica" w:cs="Calibri"/>
-        </w:rPr>
-      </w:pPr>
-      <w:r>
-        <w:rPr>
-          <w:rFonts w:ascii="Arial" w:hAnsi="Arial" w:cs="Arial"/>
-        </w:rPr>
-        <w:t>There is a second variant of the instruction, which is</w:t>
-      </w:r>
-      <w:r>
-        <w:t xml:space="preserve"> </w:t>
-      </w:r>
-      <w:proofErr w:type="spellStart"/>
-      <w:r>
-        <w:rPr>
-          <w:rFonts w:ascii="Consolas" w:hAnsi="Consolas"/>
-          <w:highlight w:val="lightGray"/>
-        </w:rPr>
-        <w:t>System.out.print</w:t>
-      </w:r>
-      <w:proofErr w:type="spellEnd"/>
-      <w:r>
-        <w:rPr>
-          <w:rFonts w:ascii="Consolas" w:hAnsi="Consolas"/>
-          <w:highlight w:val="lightGray"/>
-        </w:rPr>
-        <w:t>(&lt;argument&gt;)</w:t>
-      </w:r>
-      <w:r>
-        <w:rPr>
-          <w:rFonts w:ascii="Consolas" w:hAnsi="Consolas" w:cs="Calibri"/>
-        </w:rPr>
-        <w:t>.</w:t>
-      </w:r>
-      <w:r>
-        <w:rPr>
-          <w:rFonts w:ascii="Helvetica" w:hAnsi="Helvetica" w:cs="Calibri"/>
-        </w:rPr>
-        <w:t xml:space="preserve"> </w:t>
-      </w:r>
-      <w:r>
-        <w:rPr>
-          <w:rFonts w:ascii="Helvetica" w:hAnsi="Helvetica" w:cs="Calibri"/>
-        </w:rPr>
-        <w:t xml:space="preserve">Both look </w:t>
-      </w:r>
-      <w:proofErr w:type="gramStart"/>
-      <w:r>
-        <w:rPr>
-          <w:rFonts w:ascii="Helvetica" w:hAnsi="Helvetica" w:cs="Calibri"/>
-        </w:rPr>
-        <w:t>similar, but</w:t>
-      </w:r>
-      <w:proofErr w:type="gramEnd"/>
-      <w:r>
-        <w:rPr>
-          <w:rFonts w:ascii="Helvetica" w:hAnsi="Helvetica" w:cs="Calibri"/>
-        </w:rPr>
-        <w:t xml:space="preserve"> notice that one is </w:t>
-      </w:r>
-      <w:proofErr w:type="spellStart"/>
-      <w:r>
-        <w:rPr>
-          <w:rFonts w:ascii="Consolas" w:hAnsi="Consolas"/>
-          <w:highlight w:val="lightGray"/>
-        </w:rPr>
-        <w:t>println</w:t>
-      </w:r>
-      <w:proofErr w:type="spellEnd"/>
-      <w:r>
-        <w:rPr>
-          <w:rFonts w:ascii="Helvetica" w:hAnsi="Helvetica" w:cs="Calibri"/>
-        </w:rPr>
-        <w:t xml:space="preserve"> and the other is </w:t>
-      </w:r>
-      <w:r>
-        <w:rPr>
-          <w:rFonts w:ascii="Consolas" w:hAnsi="Consolas"/>
-          <w:highlight w:val="lightGray"/>
-        </w:rPr>
-        <w:t>print</w:t>
-      </w:r>
-      <w:r>
-        <w:rPr>
-          <w:rFonts w:ascii="Helvetica" w:hAnsi="Helvetica" w:cs="Calibri"/>
-        </w:rPr>
-        <w:t xml:space="preserve">. </w:t>
-      </w:r>
-      <w:r>
-        <w:rPr>
-          <w:rFonts w:ascii="Helvetica" w:hAnsi="Helvetica" w:cs="Calibri"/>
-        </w:rPr>
-        <w:t xml:space="preserve">This instruction is also used to output a text </w:t>
-      </w:r>
-      <w:r>
-        <w:rPr>
-          <w:rFonts w:ascii="Helvetica" w:hAnsi="Helvetica" w:cs="Calibri"/>
-        </w:rPr>
-        <w:t>to</w:t>
-      </w:r>
-      <w:r>
-        <w:rPr>
-          <w:rFonts w:ascii="Helvetica" w:hAnsi="Helvetica" w:cs="Calibri"/>
-        </w:rPr>
-        <w:t xml:space="preserve"> the console but </w:t>
-      </w:r>
-      <w:r>
-        <w:rPr>
-          <w:rFonts w:ascii="Helvetica" w:hAnsi="Helvetica" w:cs="Calibri"/>
-        </w:rPr>
-        <w:t>w</w:t>
-      </w:r>
-      <w:r>
-        <w:rPr>
-          <w:rFonts w:ascii="Helvetica" w:hAnsi="Helvetica" w:cs="Calibri"/>
-        </w:rPr>
-        <w:t xml:space="preserve">ill leave the cursor right next to the </w:t>
-      </w:r>
-      <w:proofErr w:type="gramStart"/>
-      <w:r>
-        <w:rPr>
-          <w:rFonts w:ascii="Helvetica" w:hAnsi="Helvetica" w:cs="Calibri"/>
-        </w:rPr>
-        <w:t>outputted</w:t>
-      </w:r>
-      <w:proofErr w:type="gramEnd"/>
-      <w:r>
-        <w:rPr>
-          <w:rFonts w:ascii="Helvetica" w:hAnsi="Helvetica" w:cs="Calibri"/>
-        </w:rPr>
-        <w:t xml:space="preserve"> text, without jumping to a new line.</w:t>
-      </w:r>
-      <w:r>
-        <w:rPr>
-          <w:rFonts w:ascii="Helvetica" w:hAnsi="Helvetica" w:cs="Calibri"/>
-        </w:rPr>
-        <w:t xml:space="preserve"> </w:t>
-      </w:r>
-    </w:p>
-    <w:p>
-      <w:pPr>
         <w:jc w:val="both"/>
         <w:rPr>
-          <w:rFonts w:ascii="Consolas" w:hAnsi="Consolas"/>
-        </w:rPr>
-      </w:pPr>
-      <w:r>
-        <w:rPr>
-          <w:rFonts w:ascii="Helvetica" w:hAnsi="Helvetica"/>
-        </w:rPr>
-        <w:t>Look at the following examples. Both blocks of code are equivalent.</w:t>
+          <w:rFonts w:ascii="Helvetica" w:hAnsi="Helvetica"/>
+        </w:rPr>
+      </w:pPr>
+      <w:r>
+        <w:rPr>
+          <w:rFonts w:ascii="Helvetica" w:hAnsi="Helvetica"/>
+        </w:rPr>
+        <w:t>Look at the</w:t>
+      </w:r>
+      <w:r>
+        <w:rPr>
+          <w:rFonts w:ascii="Helvetica" w:hAnsi="Helvetica"/>
+        </w:rPr>
+        <w:t xml:space="preserve"> two</w:t>
+      </w:r>
+      <w:r>
+        <w:rPr>
+          <w:rFonts w:ascii="Helvetica" w:hAnsi="Helvetica"/>
+        </w:rPr>
+        <w:t xml:space="preserve"> following examples. Both blocks of code are </w:t>
+      </w:r>
+      <w:r>
+        <w:rPr>
+          <w:rFonts w:ascii="Helvetica" w:hAnsi="Helvetica"/>
+        </w:rPr>
+        <w:t>equivalent</w:t>
+      </w:r>
+      <w:r>
+        <w:rPr>
+          <w:rFonts w:ascii="Helvetica" w:hAnsi="Helvetica"/>
+        </w:rPr>
+        <w:t xml:space="preserve"> and print the same output in the console.</w:t>
       </w:r>
     </w:p>
     <w:tbl>
@@ -348,18 +759,65 @@
         <w:tblLook w:val="04A0" w:firstRow="1" w:lastRow="0" w:firstColumn="1" w:lastColumn="0" w:noHBand="0" w:noVBand="1"/>
       </w:tblPr>
       <w:tblGrid>
-        <w:gridCol w:w="5456"/>
+        <w:gridCol w:w="5395"/>
+        <w:gridCol w:w="5395"/>
       </w:tblGrid>
       <w:tr>
-        <w:trPr>
-          <w:trHeight w:val="425"/>
-        </w:trPr>
         <w:tc>
           <w:tcPr>
-            <w:tcW w:w="5456" w:type="dxa"/>
+            <w:tcW w:w="5395" w:type="dxa"/>
+            <w:shd w:val="clear" w:color="auto" w:fill="B4C6E7" w:themeFill="accent1" w:themeFillTint="66"/>
           </w:tcPr>
           <w:p>
             <w:pPr>
+              <w:rPr>
+                <w:rFonts w:ascii="Arial" w:hAnsi="Arial" w:cs="Arial"/>
+                <w:b/>
+                <w:bCs/>
+                <w:highlight w:val="lightGray"/>
+              </w:rPr>
+            </w:pPr>
+            <w:r>
+              <w:rPr>
+                <w:rFonts w:ascii="Arial" w:hAnsi="Arial" w:cs="Arial"/>
+                <w:b/>
+                <w:bCs/>
+              </w:rPr>
+              <w:t>Code</w:t>
+            </w:r>
+          </w:p>
+        </w:tc>
+        <w:tc>
+          <w:tcPr>
+            <w:tcW w:w="5395" w:type="dxa"/>
+            <w:shd w:val="clear" w:color="auto" w:fill="B4C6E7" w:themeFill="accent1" w:themeFillTint="66"/>
+          </w:tcPr>
+          <w:p>
+            <w:pPr>
+              <w:rPr>
+                <w:rFonts w:ascii="Arial" w:hAnsi="Arial" w:cs="Arial"/>
+                <w:b/>
+                <w:bCs/>
+              </w:rPr>
+            </w:pPr>
+            <w:r>
+              <w:rPr>
+                <w:rFonts w:ascii="Arial" w:hAnsi="Arial" w:cs="Arial"/>
+                <w:b/>
+                <w:bCs/>
+              </w:rPr>
+              <w:t>Console output</w:t>
+            </w:r>
+          </w:p>
+        </w:tc>
+      </w:tr>
+      <w:tr>
+        <w:tc>
+          <w:tcPr>
+            <w:tcW w:w="5395" w:type="dxa"/>
+          </w:tcPr>
+          <w:p>
+            <w:pPr>
               <w:jc w:val="both"/>
               <w:rPr>
                 <w:rFonts w:ascii="Consolas" w:hAnsi="Consolas"/>
@@ -370,6 +828,72 @@
               <w:rPr>
                 <w:rFonts w:ascii="Consolas" w:hAnsi="Consolas"/>
                 <w:highlight w:val="lightGray"/>
+                <w:lang w:val="es-ES"/>
+              </w:rPr>
+              <w:t>System.out.println</w:t>
+            </w:r>
+            <w:proofErr w:type="spellEnd"/>
+            <w:r>
+              <w:rPr>
+                <w:rFonts w:ascii="Consolas" w:hAnsi="Consolas"/>
+                <w:highlight w:val="lightGray"/>
+                <w:lang w:val="es-ES"/>
+              </w:rPr>
+              <w:t>("Toda</w:t>
+            </w:r>
+            <w:r>
+              <w:rPr>
+                <w:rFonts w:ascii="Consolas" w:hAnsi="Consolas"/>
+                <w:highlight w:val="lightGray"/>
+                <w:lang w:val="es-ES"/>
+              </w:rPr>
+              <w:t>y is Monday");</w:t>
+            </w:r>
+          </w:p>
+        </w:tc>
+        <w:tc>
+          <w:tcPr>
+            <w:tcW w:w="5395" w:type="dxa"/>
+          </w:tcPr>
+          <w:p>
+            <w:pPr>
+              <w:rPr>
+                <w:rFonts w:ascii="Arial" w:hAnsi="Arial" w:cs="Arial"/>
+              </w:rPr>
+            </w:pPr>
+            <w:r>
+              <w:rPr>
+                <w:rFonts w:ascii="Arial" w:hAnsi="Arial" w:cs="Arial"/>
+              </w:rPr>
+              <w:t>Today</w:t>
+            </w:r>
+            <w:r>
+              <w:rPr>
+                <w:rFonts w:ascii="Arial" w:hAnsi="Arial" w:cs="Arial"/>
+              </w:rPr>
+              <w:t xml:space="preserve"> is Monday</w:t>
+            </w:r>
+          </w:p>
+        </w:tc>
+      </w:tr>
+      <w:tr>
+        <w:tc>
+          <w:tcPr>
+            <w:tcW w:w="5395" w:type="dxa"/>
+          </w:tcPr>
+          <w:p>
+            <w:pPr>
+              <w:jc w:val="both"/>
+              <w:rPr>
+                <w:rFonts w:ascii="Consolas" w:hAnsi="Consolas"/>
+                <w:highlight w:val="lightGray"/>
+              </w:rPr>
+            </w:pPr>
+            <w:proofErr w:type="spellStart"/>
+            <w:r>
+              <w:rPr>
+                <w:rFonts w:ascii="Consolas" w:hAnsi="Consolas"/>
+                <w:highlight w:val="lightGray"/>
               </w:rPr>
               <w:t>System.out.print</w:t>
             </w:r>
@@ -379,15 +903,47 @@
                 <w:rFonts w:ascii="Consolas" w:hAnsi="Consolas"/>
                 <w:highlight w:val="lightGray"/>
               </w:rPr>
-              <w:t xml:space="preserve">("Hoy es </w:t>
-            </w:r>
+              <w:t>("</w:t>
+            </w:r>
+            <w:r>
+              <w:rPr>
+                <w:rFonts w:ascii="Consolas" w:hAnsi="Consolas"/>
+                <w:highlight w:val="lightGray"/>
+              </w:rPr>
+              <w:t>Today</w:t>
+            </w:r>
+            <w:r>
+              <w:rPr>
+                <w:rFonts w:ascii="Consolas" w:hAnsi="Consolas"/>
+                <w:highlight w:val="lightGray"/>
+              </w:rPr>
+              <w:t xml:space="preserve"> "</w:t>
+            </w:r>
+            <w:proofErr w:type="gramStart"/>
+            <w:r>
+              <w:rPr>
+                <w:rFonts w:ascii="Consolas" w:hAnsi="Consolas"/>
+                <w:highlight w:val="lightGray"/>
+              </w:rPr>
+              <w:t>);</w:t>
+            </w:r>
+            <w:proofErr w:type="gramEnd"/>
+          </w:p>
+          <w:p>
+            <w:pPr>
+              <w:jc w:val="both"/>
+              <w:rPr>
+                <w:rFonts w:ascii="Consolas" w:hAnsi="Consolas"/>
+                <w:highlight w:val="lightGray"/>
+              </w:rPr>
+            </w:pPr>
             <w:proofErr w:type="spellStart"/>
             <w:r>
               <w:rPr>
                 <w:rFonts w:ascii="Consolas" w:hAnsi="Consolas"/>
                 <w:highlight w:val="lightGray"/>
               </w:rPr>
-              <w:t>dia</w:t>
+              <w:t>System.out.print</w:t>
             </w:r>
             <w:proofErr w:type="spellEnd"/>
             <w:r>
@@ -395,21 +951,105 @@
                 <w:rFonts w:ascii="Consolas" w:hAnsi="Consolas"/>
                 <w:highlight w:val="lightGray"/>
               </w:rPr>
+              <w:t>("</w:t>
+            </w:r>
+            <w:r>
+              <w:rPr>
+                <w:rFonts w:ascii="Consolas" w:hAnsi="Consolas"/>
+                <w:highlight w:val="lightGray"/>
+              </w:rPr>
+              <w:t>is</w:t>
+            </w:r>
+            <w:r>
+              <w:rPr>
+                <w:rFonts w:ascii="Consolas" w:hAnsi="Consolas"/>
+                <w:highlight w:val="lightGray"/>
+              </w:rPr>
+              <w:t xml:space="preserve"> "</w:t>
+            </w:r>
+            <w:proofErr w:type="gramStart"/>
+            <w:r>
+              <w:rPr>
+                <w:rFonts w:ascii="Consolas" w:hAnsi="Consolas"/>
+                <w:highlight w:val="lightGray"/>
+              </w:rPr>
+              <w:t>);</w:t>
+            </w:r>
+            <w:proofErr w:type="gramEnd"/>
+          </w:p>
+          <w:p>
+            <w:pPr>
+              <w:jc w:val="both"/>
+              <w:rPr>
+                <w:rFonts w:ascii="Consolas" w:hAnsi="Consolas"/>
+                <w:highlight w:val="lightGray"/>
+              </w:rPr>
+            </w:pPr>
+            <w:proofErr w:type="spellStart"/>
+            <w:r>
+              <w:rPr>
+                <w:rFonts w:ascii="Consolas" w:hAnsi="Consolas"/>
+                <w:highlight w:val="lightGray"/>
+              </w:rPr>
+              <w:t>System.out.print</w:t>
+            </w:r>
+            <w:proofErr w:type="spellEnd"/>
+            <w:r>
+              <w:rPr>
+                <w:rFonts w:ascii="Consolas" w:hAnsi="Consolas"/>
+                <w:highlight w:val="lightGray"/>
+              </w:rPr>
+              <w:t>("</w:t>
+            </w:r>
+            <w:r>
+              <w:rPr>
+                <w:rFonts w:ascii="Consolas" w:hAnsi="Consolas"/>
+                <w:highlight w:val="lightGray"/>
+              </w:rPr>
+              <w:t>Monday</w:t>
+            </w:r>
+            <w:r>
+              <w:rPr>
+                <w:rFonts w:ascii="Consolas" w:hAnsi="Consolas"/>
+                <w:highlight w:val="lightGray"/>
+              </w:rPr>
+              <w:t>");</w:t>
+            </w:r>
+          </w:p>
+        </w:tc>
+        <w:tc>
+          <w:tcPr>
+            <w:tcW w:w="5395" w:type="dxa"/>
+          </w:tcPr>
+          <w:p>
+            <w:pPr>
+              <w:rPr>
+                <w:rFonts w:ascii="Arial" w:hAnsi="Arial" w:cs="Arial"/>
+              </w:rPr>
+            </w:pPr>
+            <w:r>
+              <w:rPr>
+                <w:rFonts w:ascii="Arial" w:hAnsi="Arial" w:cs="Arial"/>
+              </w:rPr>
+              <w:t>Today</w:t>
+            </w:r>
+            <w:r>
+              <w:rPr>
+                <w:rFonts w:ascii="Arial" w:hAnsi="Arial" w:cs="Arial"/>
+              </w:rPr>
               <w:t xml:space="preserve"> </w:t>
             </w:r>
             <w:r>
               <w:rPr>
-                <w:rFonts w:ascii="Consolas" w:hAnsi="Consolas" w:cs="Calibri"/>
-                <w:highlight w:val="lightGray"/>
-              </w:rPr>
-              <w:t>lunes"</w:t>
-            </w:r>
-            <w:r>
-              <w:rPr>
-                <w:rFonts w:ascii="Consolas" w:hAnsi="Consolas"/>
-                <w:highlight w:val="lightGray"/>
-              </w:rPr>
-              <w:t>);</w:t>
+                <w:rFonts w:ascii="Arial" w:hAnsi="Arial" w:cs="Arial"/>
+              </w:rPr>
+              <w:t>is</w:t>
+            </w:r>
+            <w:r>
+              <w:rPr>
+                <w:rFonts w:ascii="Arial" w:hAnsi="Arial" w:cs="Arial"/>
+              </w:rPr>
+              <w:t xml:space="preserve"> Monday</w:t>
             </w:r>
           </w:p>
         </w:tc>
@@ -419,185 +1059,6 @@
       <w:pPr>
         <w:jc w:val="both"/>
         <w:rPr>
-          <w:rFonts w:ascii="Cascadia Code" w:hAnsi="Cascadia Code"/>
-          <w:highlight w:val="lightGray"/>
-        </w:rPr>
-      </w:pPr>
-    </w:p>
-    <w:tbl>
-      <w:tblPr>
-        <w:tblStyle w:val="TableGrid"/>
-        <w:tblW w:w="0" w:type="auto"/>
-        <w:tblLook w:val="04A0" w:firstRow="1" w:lastRow="0" w:firstColumn="1" w:lastColumn="0" w:noHBand="0" w:noVBand="1"/>
-      </w:tblPr>
-      <w:tblGrid>
-        <w:gridCol w:w="4033"/>
-      </w:tblGrid>
-      <w:tr>
-        <w:trPr>
-          <w:trHeight w:val="1101"/>
-        </w:trPr>
-        <w:tc>
-          <w:tcPr>
-            <w:tcW w:w="4033" w:type="dxa"/>
-          </w:tcPr>
-          <w:p>
-            <w:pPr>
-              <w:jc w:val="both"/>
-              <w:rPr>
-                <w:rFonts w:ascii="Consolas" w:hAnsi="Consolas"/>
-                <w:highlight w:val="lightGray"/>
-              </w:rPr>
-            </w:pPr>
-            <w:proofErr w:type="spellStart"/>
-            <w:r>
-              <w:rPr>
-                <w:rFonts w:ascii="Consolas" w:hAnsi="Consolas"/>
-                <w:highlight w:val="lightGray"/>
-              </w:rPr>
-              <w:t>System.out.print</w:t>
-            </w:r>
-            <w:proofErr w:type="spellEnd"/>
-            <w:r>
-              <w:rPr>
-                <w:rFonts w:ascii="Consolas" w:hAnsi="Consolas"/>
-                <w:highlight w:val="lightGray"/>
-              </w:rPr>
-              <w:t>("Hoy "</w:t>
-            </w:r>
-            <w:proofErr w:type="gramStart"/>
-            <w:r>
-              <w:rPr>
-                <w:rFonts w:ascii="Consolas" w:hAnsi="Consolas"/>
-                <w:highlight w:val="lightGray"/>
-              </w:rPr>
-              <w:t>);</w:t>
-            </w:r>
-            <w:proofErr w:type="gramEnd"/>
-          </w:p>
-          <w:p>
-            <w:pPr>
-              <w:jc w:val="both"/>
-              <w:rPr>
-                <w:rFonts w:ascii="Consolas" w:hAnsi="Consolas"/>
-                <w:highlight w:val="lightGray"/>
-              </w:rPr>
-            </w:pPr>
-            <w:proofErr w:type="spellStart"/>
-            <w:r>
-              <w:rPr>
-                <w:rFonts w:ascii="Consolas" w:hAnsi="Consolas"/>
-                <w:highlight w:val="lightGray"/>
-              </w:rPr>
-              <w:t>System.out.print</w:t>
-            </w:r>
-            <w:proofErr w:type="spellEnd"/>
-            <w:r>
-              <w:rPr>
-                <w:rFonts w:ascii="Consolas" w:hAnsi="Consolas"/>
-                <w:highlight w:val="lightGray"/>
-              </w:rPr>
-              <w:t>("es "</w:t>
-            </w:r>
-            <w:proofErr w:type="gramStart"/>
-            <w:r>
-              <w:rPr>
-                <w:rFonts w:ascii="Consolas" w:hAnsi="Consolas"/>
-                <w:highlight w:val="lightGray"/>
-              </w:rPr>
-              <w:t>);</w:t>
-            </w:r>
-            <w:proofErr w:type="gramEnd"/>
-          </w:p>
-          <w:p>
-            <w:pPr>
-              <w:jc w:val="both"/>
-              <w:rPr>
-                <w:rFonts w:ascii="Consolas" w:hAnsi="Consolas"/>
-                <w:highlight w:val="lightGray"/>
-              </w:rPr>
-            </w:pPr>
-            <w:proofErr w:type="spellStart"/>
-            <w:r>
-              <w:rPr>
-                <w:rFonts w:ascii="Consolas" w:hAnsi="Consolas"/>
-                <w:highlight w:val="lightGray"/>
-              </w:rPr>
-              <w:t>System.out.print</w:t>
-            </w:r>
-            <w:proofErr w:type="spellEnd"/>
-            <w:r>
-              <w:rPr>
-                <w:rFonts w:ascii="Consolas" w:hAnsi="Consolas"/>
-                <w:highlight w:val="lightGray"/>
-              </w:rPr>
-              <w:t>("</w:t>
-            </w:r>
-            <w:proofErr w:type="spellStart"/>
-            <w:r>
-              <w:rPr>
-                <w:rFonts w:ascii="Consolas" w:hAnsi="Consolas"/>
-                <w:highlight w:val="lightGray"/>
-              </w:rPr>
-              <w:t>dia</w:t>
-            </w:r>
-            <w:proofErr w:type="spellEnd"/>
-            <w:r>
-              <w:rPr>
-                <w:rFonts w:ascii="Consolas" w:hAnsi="Consolas"/>
-                <w:highlight w:val="lightGray"/>
-              </w:rPr>
-              <w:t xml:space="preserve"> "</w:t>
-            </w:r>
-            <w:proofErr w:type="gramStart"/>
-            <w:r>
-              <w:rPr>
-                <w:rFonts w:ascii="Consolas" w:hAnsi="Consolas"/>
-                <w:highlight w:val="lightGray"/>
-              </w:rPr>
-              <w:t>);</w:t>
-            </w:r>
-            <w:proofErr w:type="gramEnd"/>
-          </w:p>
-          <w:p>
-            <w:pPr>
-              <w:jc w:val="both"/>
-              <w:rPr>
-                <w:rFonts w:ascii="Consolas" w:hAnsi="Consolas"/>
-              </w:rPr>
-            </w:pPr>
-            <w:proofErr w:type="spellStart"/>
-            <w:r>
-              <w:rPr>
-                <w:rFonts w:ascii="Consolas" w:hAnsi="Consolas"/>
-                <w:highlight w:val="lightGray"/>
-              </w:rPr>
-              <w:t>System.out.print</w:t>
-            </w:r>
-            <w:proofErr w:type="spellEnd"/>
-            <w:r>
-              <w:rPr>
-                <w:rFonts w:ascii="Consolas" w:hAnsi="Consolas"/>
-                <w:highlight w:val="lightGray"/>
-              </w:rPr>
-              <w:t>("lunes");</w:t>
-            </w:r>
-          </w:p>
-        </w:tc>
-      </w:tr>
-    </w:tbl>
-    <w:p>
-      <w:pPr>
-        <w:jc w:val="both"/>
-        <w:rPr>
-          <w:rFonts w:ascii="Helvetica" w:hAnsi="Helvetica"/>
-        </w:rPr>
-      </w:pPr>
-    </w:p>
-    <w:p>
-      <w:pPr>
-        <w:jc w:val="both"/>
-        <w:rPr>
           <w:rFonts w:ascii="Helvetica" w:hAnsi="Helvetica"/>
         </w:rPr>
       </w:pPr>
@@ -617,7 +1078,19 @@
         <w:rPr>
           <w:rFonts w:ascii="Helvetica" w:hAnsi="Helvetica"/>
         </w:rPr>
-        <w:t xml:space="preserve"> characters that require a special representation to be printed on the console. </w:t>
+        <w:t xml:space="preserve"> characters that require a special representation to be printed </w:t>
+      </w:r>
+      <w:r>
+        <w:rPr>
+          <w:rFonts w:ascii="Helvetica" w:hAnsi="Helvetica"/>
+        </w:rPr>
+        <w:t>to</w:t>
+      </w:r>
+      <w:r>
+        <w:rPr>
+          <w:rFonts w:ascii="Helvetica" w:hAnsi="Helvetica"/>
+        </w:rPr>
+        <w:t xml:space="preserve"> the console. </w:t>
       </w:r>
     </w:p>
     <w:tbl>
@@ -652,7 +1125,7 @@
                 <w:rFonts w:ascii="Helvetica" w:hAnsi="Helvetica"/>
                 <w:b/>
               </w:rPr>
-              <w:t>Caracter</w:t>
+              <w:t>Character</w:t>
             </w:r>
           </w:p>
         </w:tc>
@@ -674,7 +1147,7 @@
                 <w:rFonts w:ascii="Helvetica" w:hAnsi="Helvetica"/>
                 <w:b/>
               </w:rPr>
-              <w:t>Código</w:t>
+              <w:t>Code</w:t>
             </w:r>
           </w:p>
         </w:tc>
@@ -908,16 +1381,8 @@
               <w:rPr>
                 <w:rFonts w:ascii="Helvetica" w:hAnsi="Helvetica"/>
               </w:rPr>
-              <w:t xml:space="preserve">Carriage </w:t>
-            </w:r>
-            <w:proofErr w:type="gramStart"/>
-            <w:r>
-              <w:rPr>
-                <w:rFonts w:ascii="Helvetica" w:hAnsi="Helvetica"/>
-              </w:rPr>
-              <w:t>return</w:t>
-            </w:r>
-            <w:proofErr w:type="gramEnd"/>
+              <w:t>Carriage return</w:t>
+            </w:r>
           </w:p>
         </w:tc>
         <w:tc>
@@ -1000,35 +1465,13 @@
               <w:rPr>
                 <w:rFonts w:ascii="Helvetica" w:hAnsi="Helvetica"/>
               </w:rPr>
-              <w:t>Newline (</w:t>
-            </w:r>
-            <w:proofErr w:type="spellStart"/>
-            <w:r>
-              <w:rPr>
-                <w:rFonts w:ascii="Helvetica" w:hAnsi="Helvetica"/>
-              </w:rPr>
-              <w:t>salto</w:t>
-            </w:r>
-            <w:proofErr w:type="spellEnd"/>
-            <w:r>
-              <w:rPr>
-                <w:rFonts w:ascii="Helvetica" w:hAnsi="Helvetica"/>
-              </w:rPr>
-              <w:t xml:space="preserve"> de </w:t>
-            </w:r>
-            <w:proofErr w:type="spellStart"/>
-            <w:r>
-              <w:rPr>
-                <w:rFonts w:ascii="Helvetica" w:hAnsi="Helvetica"/>
-              </w:rPr>
-              <w:t>línea</w:t>
-            </w:r>
-            <w:proofErr w:type="spellEnd"/>
-            <w:r>
-              <w:rPr>
-                <w:rFonts w:ascii="Helvetica" w:hAnsi="Helvetica"/>
-              </w:rPr>
-              <w:t>)</w:t>
+              <w:t xml:space="preserve">Newline </w:t>
+            </w:r>
+            <w:r>
+              <w:rPr>
+                <w:rFonts w:ascii="Helvetica" w:hAnsi="Helvetica"/>
+              </w:rPr>
+              <w:t>(jump to next line)</w:t>
             </w:r>
           </w:p>
         </w:tc>
@@ -1145,14 +1588,6 @@
           <w:rFonts w:ascii="Helvetica" w:hAnsi="Helvetica"/>
         </w:rPr>
       </w:pPr>
-    </w:p>
-    <w:p>
-      <w:pPr>
-        <w:jc w:val="both"/>
-        <w:rPr>
-          <w:rFonts w:ascii="Helvetica" w:hAnsi="Helvetica"/>
-        </w:rPr>
-      </w:pPr>
       <w:r>
         <w:rPr>
           <w:rFonts w:ascii="Helvetica" w:hAnsi="Helvetica"/>
@@ -1179,18 +1614,65 @@
         <w:tblLook w:val="04A0" w:firstRow="1" w:lastRow="0" w:firstColumn="1" w:lastColumn="0" w:noHBand="0" w:noVBand="1"/>
       </w:tblPr>
       <w:tblGrid>
-        <w:gridCol w:w="4783"/>
+        <w:gridCol w:w="5446"/>
+        <w:gridCol w:w="5344"/>
       </w:tblGrid>
       <w:tr>
-        <w:trPr>
-          <w:trHeight w:val="360"/>
-        </w:trPr>
         <w:tc>
           <w:tcPr>
-            <w:tcW w:w="4783" w:type="dxa"/>
+            <w:tcW w:w="5446" w:type="dxa"/>
+            <w:shd w:val="clear" w:color="auto" w:fill="B4C6E7" w:themeFill="accent1" w:themeFillTint="66"/>
           </w:tcPr>
           <w:p>
             <w:pPr>
+              <w:rPr>
+                <w:rFonts w:ascii="Arial" w:hAnsi="Arial" w:cs="Arial"/>
+                <w:b/>
+                <w:bCs/>
+                <w:highlight w:val="lightGray"/>
+              </w:rPr>
+            </w:pPr>
+            <w:r>
+              <w:rPr>
+                <w:rFonts w:ascii="Arial" w:hAnsi="Arial" w:cs="Arial"/>
+                <w:b/>
+                <w:bCs/>
+              </w:rPr>
+              <w:t>Code</w:t>
+            </w:r>
+          </w:p>
+        </w:tc>
+        <w:tc>
+          <w:tcPr>
+            <w:tcW w:w="5344" w:type="dxa"/>
+            <w:shd w:val="clear" w:color="auto" w:fill="B4C6E7" w:themeFill="accent1" w:themeFillTint="66"/>
+          </w:tcPr>
+          <w:p>
+            <w:pPr>
+              <w:rPr>
+                <w:rFonts w:ascii="Arial" w:hAnsi="Arial" w:cs="Arial"/>
+                <w:b/>
+                <w:bCs/>
+              </w:rPr>
+            </w:pPr>
+            <w:r>
+              <w:rPr>
+                <w:rFonts w:ascii="Arial" w:hAnsi="Arial" w:cs="Arial"/>
+                <w:b/>
+                <w:bCs/>
+              </w:rPr>
+              <w:t>Console output</w:t>
+            </w:r>
+          </w:p>
+        </w:tc>
+      </w:tr>
+      <w:tr>
+        <w:tc>
+          <w:tcPr>
+            <w:tcW w:w="5446" w:type="dxa"/>
+          </w:tcPr>
+          <w:p>
+            <w:pPr>
               <w:jc w:val="both"/>
               <w:rPr>
                 <w:rFonts w:ascii="Consolas" w:hAnsi="Consolas"/>
@@ -1209,6 +1691,80 @@
                 <w:rFonts w:ascii="Consolas" w:hAnsi="Consolas"/>
               </w:rPr>
               <w:t xml:space="preserve">("1\n2\n3\n4\n5"); </w:t>
+            </w:r>
+          </w:p>
+        </w:tc>
+        <w:tc>
+          <w:tcPr>
+            <w:tcW w:w="5344" w:type="dxa"/>
+          </w:tcPr>
+          <w:p>
+            <w:pPr>
+              <w:jc w:val="both"/>
+              <w:rPr>
+                <w:rFonts w:ascii="Consolas" w:hAnsi="Consolas"/>
+              </w:rPr>
+            </w:pPr>
+            <w:r>
+              <w:rPr>
+                <w:rFonts w:ascii="Consolas" w:hAnsi="Consolas"/>
+              </w:rPr>
+              <w:t>1</w:t>
+            </w:r>
+          </w:p>
+          <w:p>
+            <w:pPr>
+              <w:jc w:val="both"/>
+              <w:rPr>
+                <w:rFonts w:ascii="Consolas" w:hAnsi="Consolas"/>
+              </w:rPr>
+            </w:pPr>
+            <w:r>
+              <w:rPr>
+                <w:rFonts w:ascii="Consolas" w:hAnsi="Consolas"/>
+              </w:rPr>
+              <w:t>2</w:t>
+            </w:r>
+          </w:p>
+          <w:p>
+            <w:pPr>
+              <w:jc w:val="both"/>
+              <w:rPr>
+                <w:rFonts w:ascii="Consolas" w:hAnsi="Consolas"/>
+              </w:rPr>
+            </w:pPr>
+            <w:r>
+              <w:rPr>
+                <w:rFonts w:ascii="Consolas" w:hAnsi="Consolas"/>
+              </w:rPr>
+              <w:t>3</w:t>
+            </w:r>
+          </w:p>
+          <w:p>
+            <w:pPr>
+              <w:jc w:val="both"/>
+              <w:rPr>
+                <w:rFonts w:ascii="Consolas" w:hAnsi="Consolas"/>
+              </w:rPr>
+            </w:pPr>
+            <w:r>
+              <w:rPr>
+                <w:rFonts w:ascii="Consolas" w:hAnsi="Consolas"/>
+              </w:rPr>
+              <w:t>4</w:t>
+            </w:r>
+          </w:p>
+          <w:p>
+            <w:pPr>
+              <w:rPr>
+                <w:rFonts w:ascii="Arial" w:hAnsi="Arial" w:cs="Arial"/>
+              </w:rPr>
+            </w:pPr>
+            <w:r>
+              <w:rPr>
+                <w:rFonts w:ascii="Consolas" w:hAnsi="Consolas"/>
+              </w:rPr>
+              <w:t>5</w:t>
             </w:r>
           </w:p>
         </w:tc>
@@ -1218,258 +1774,200 @@
       <w:pPr>
         <w:jc w:val="both"/>
         <w:rPr>
-          <w:rFonts w:ascii="Helvetica" w:hAnsi="Helvetica"/>
+          <w:rFonts w:ascii="Cascadia Code" w:hAnsi="Cascadia Code"/>
+          <w:highlight w:val="lightGray"/>
+        </w:rPr>
+      </w:pPr>
+    </w:p>
+    <w:p>
+      <w:pPr>
+        <w:rPr>
+          <w:rFonts w:ascii="Helvetica" w:hAnsi="Helvetica"/>
+          <w:b/>
+        </w:rPr>
+      </w:pPr>
+      <w:r>
+        <w:rPr>
+          <w:rFonts w:ascii="Helvetica" w:hAnsi="Helvetica"/>
+          <w:b/>
+        </w:rPr>
+        <w:br w:type="page"/>
+      </w:r>
+    </w:p>
+    <w:p>
+      <w:pPr>
+        <w:jc w:val="both"/>
+        <w:rPr>
+          <w:rFonts w:ascii="Helvetica" w:hAnsi="Helvetica" w:cs="Helvetica"/>
           <w:b/>
           <w:bCs/>
         </w:rPr>
       </w:pPr>
       <w:r>
         <w:rPr>
-          <w:rFonts w:ascii="Helvetica" w:hAnsi="Helvetica"/>
+          <w:rFonts w:ascii="Helvetica" w:hAnsi="Helvetica" w:cs="Helvetica"/>
           <w:b/>
           <w:bCs/>
         </w:rPr>
-        <w:t>Console</w:t>
-      </w:r>
-    </w:p>
-    <w:tbl>
-      <w:tblPr>
-        <w:tblStyle w:val="TableGrid"/>
-        <w:tblW w:w="0" w:type="auto"/>
-        <w:tblLook w:val="04A0" w:firstRow="1" w:lastRow="0" w:firstColumn="1" w:lastColumn="0" w:noHBand="0" w:noVBand="1"/>
-      </w:tblPr>
-      <w:tblGrid>
-        <w:gridCol w:w="4860"/>
-      </w:tblGrid>
-      <w:tr>
-        <w:trPr>
-          <w:trHeight w:val="1392"/>
-        </w:trPr>
-        <w:tc>
-          <w:tcPr>
-            <w:tcW w:w="4860" w:type="dxa"/>
-          </w:tcPr>
-          <w:p>
-            <w:pPr>
-              <w:jc w:val="both"/>
-              <w:rPr>
-                <w:rFonts w:ascii="Consolas" w:hAnsi="Consolas"/>
-              </w:rPr>
-            </w:pPr>
-            <w:r>
-              <w:rPr>
-                <w:rFonts w:ascii="Consolas" w:hAnsi="Consolas"/>
-              </w:rPr>
-              <w:t>1</w:t>
-            </w:r>
-          </w:p>
-          <w:p>
-            <w:pPr>
-              <w:jc w:val="both"/>
-              <w:rPr>
-                <w:rFonts w:ascii="Consolas" w:hAnsi="Consolas"/>
-              </w:rPr>
-            </w:pPr>
-            <w:r>
-              <w:rPr>
-                <w:rFonts w:ascii="Consolas" w:hAnsi="Consolas"/>
-              </w:rPr>
-              <w:t>2</w:t>
-            </w:r>
-          </w:p>
-          <w:p>
-            <w:pPr>
-              <w:jc w:val="both"/>
-              <w:rPr>
-                <w:rFonts w:ascii="Consolas" w:hAnsi="Consolas"/>
-              </w:rPr>
-            </w:pPr>
-            <w:r>
-              <w:rPr>
-                <w:rFonts w:ascii="Consolas" w:hAnsi="Consolas"/>
-              </w:rPr>
-              <w:t>3</w:t>
-            </w:r>
-          </w:p>
-          <w:p>
-            <w:pPr>
-              <w:jc w:val="both"/>
-              <w:rPr>
-                <w:rFonts w:ascii="Consolas" w:hAnsi="Consolas"/>
-              </w:rPr>
-            </w:pPr>
-            <w:r>
-              <w:rPr>
-                <w:rFonts w:ascii="Consolas" w:hAnsi="Consolas"/>
-              </w:rPr>
-              <w:t>4</w:t>
-            </w:r>
-          </w:p>
-          <w:p>
-            <w:pPr>
-              <w:jc w:val="both"/>
-              <w:rPr>
-                <w:rFonts w:ascii="Cascadia Code" w:hAnsi="Cascadia Code"/>
-              </w:rPr>
-            </w:pPr>
-            <w:r>
-              <w:rPr>
-                <w:rFonts w:ascii="Consolas" w:hAnsi="Consolas"/>
-              </w:rPr>
-              <w:t>5</w:t>
-            </w:r>
-          </w:p>
-        </w:tc>
-      </w:tr>
-    </w:tbl>
-    <w:p>
-      <w:pPr>
-        <w:jc w:val="both"/>
-        <w:rPr>
-          <w:rFonts w:ascii="Helvetica" w:hAnsi="Helvetica"/>
-        </w:rPr>
-      </w:pPr>
+        <w:lastRenderedPageBreak/>
+        <w:t>Complete the following activities. Once you are done, submit the Java source code to Canvas (.java).</w:t>
+      </w:r>
     </w:p>
     <w:p>
       <w:pPr>
         <w:jc w:val="both"/>
         <w:rPr>
-          <w:rFonts w:ascii="Cascadia Code" w:hAnsi="Cascadia Code"/>
+          <w:rFonts w:ascii="Helvetica" w:hAnsi="Helvetica"/>
+        </w:rPr>
+      </w:pPr>
+      <w:r>
+        <w:rPr>
+          <w:rFonts w:ascii="Helvetica" w:hAnsi="Helvetica"/>
+          <w:b/>
+        </w:rPr>
+        <w:t>Problem</w:t>
+      </w:r>
+      <w:r>
+        <w:rPr>
+          <w:rFonts w:ascii="Helvetica" w:hAnsi="Helvetica"/>
+          <w:b/>
+        </w:rPr>
+        <w:t xml:space="preserve"> </w:t>
+      </w:r>
+      <w:r>
+        <w:rPr>
+          <w:rFonts w:ascii="Helvetica" w:hAnsi="Helvetica"/>
+          <w:b/>
+        </w:rPr>
+        <w:t xml:space="preserve">1: </w:t>
+      </w:r>
+      <w:r>
+        <w:rPr>
+          <w:rFonts w:ascii="Helvetica" w:hAnsi="Helvetica"/>
+          <w:bCs/>
+        </w:rPr>
+        <w:t>Using Eclipse, c</w:t>
+      </w:r>
+      <w:r>
+        <w:rPr>
+          <w:rFonts w:ascii="Helvetica" w:hAnsi="Helvetica"/>
+          <w:bCs/>
+        </w:rPr>
+        <w:t xml:space="preserve">reate a new </w:t>
+      </w:r>
+      <w:r>
+        <w:rPr>
+          <w:rFonts w:ascii="Helvetica" w:hAnsi="Helvetica"/>
+          <w:bCs/>
+        </w:rPr>
+        <w:t xml:space="preserve">Java project. Inside it, create a Java class </w:t>
+      </w:r>
+      <w:r>
+        <w:rPr>
+          <w:rFonts w:ascii="Helvetica" w:hAnsi="Helvetica"/>
+          <w:bCs/>
+        </w:rPr>
+        <w:t>and name it using your student id:</w:t>
+      </w:r>
+      <w:r>
+        <w:rPr>
+          <w:rFonts w:ascii="Helvetica" w:hAnsi="Helvetica"/>
+        </w:rPr>
+        <w:t xml:space="preserve"> </w:t>
+      </w:r>
+      <w:r>
+        <w:rPr>
+          <w:rFonts w:ascii="Consolas" w:hAnsi="Consolas"/>
           <w:highlight w:val="lightGray"/>
         </w:rPr>
-      </w:pPr>
+        <w:t>A0XXXXX</w:t>
+      </w:r>
+      <w:r>
+        <w:rPr>
+          <w:rFonts w:ascii="Consolas" w:hAnsi="Consolas"/>
+          <w:highlight w:val="lightGray"/>
+        </w:rPr>
+        <w:t>_P1</w:t>
+      </w:r>
+      <w:r>
+        <w:rPr>
+          <w:rFonts w:ascii="Consolas" w:hAnsi="Consolas"/>
+          <w:highlight w:val="lightGray"/>
+        </w:rPr>
+        <w:t>.</w:t>
+      </w:r>
+      <w:r>
+        <w:rPr>
+          <w:rFonts w:ascii="Consolas" w:hAnsi="Consolas"/>
+          <w:highlight w:val="lightGray"/>
+        </w:rPr>
+        <w:t>java</w:t>
+      </w:r>
+      <w:r>
+        <w:rPr>
+          <w:rFonts w:ascii="Helvetica" w:hAnsi="Helvetica"/>
+        </w:rPr>
+        <w:t xml:space="preserve">. </w:t>
+      </w:r>
     </w:p>
     <w:p>
       <w:pPr>
         <w:jc w:val="both"/>
         <w:rPr>
           <w:rFonts w:ascii="Helvetica" w:hAnsi="Helvetica"/>
-        </w:rPr>
-      </w:pPr>
-      <w:r>
-        <w:rPr>
-          <w:rFonts w:ascii="Helvetica" w:hAnsi="Helvetica"/>
-          <w:b/>
-        </w:rPr>
-        <w:lastRenderedPageBreak/>
-        <w:t>Problem</w:t>
-      </w:r>
-      <w:r>
-        <w:rPr>
-          <w:rFonts w:ascii="Helvetica" w:hAnsi="Helvetica"/>
-          <w:b/>
+          <w:u w:val="single"/>
+        </w:rPr>
+      </w:pPr>
+      <w:r>
+        <w:rPr>
+          <w:rFonts w:ascii="Helvetica" w:hAnsi="Helvetica"/>
+        </w:rPr>
+        <w:t xml:space="preserve">Design a program that prints an ASCII art of your choosing </w:t>
+      </w:r>
+      <w:r>
+        <w:rPr>
+          <w:rFonts w:ascii="Helvetica" w:hAnsi="Helvetica"/>
+        </w:rPr>
+        <w:t>to the computer console</w:t>
+      </w:r>
+      <w:r>
+        <w:rPr>
+          <w:rFonts w:ascii="Helvetica" w:hAnsi="Helvetica"/>
         </w:rPr>
         <w:t xml:space="preserve"> </w:t>
       </w:r>
       <w:r>
         <w:rPr>
           <w:rFonts w:ascii="Helvetica" w:hAnsi="Helvetica"/>
-          <w:b/>
-        </w:rPr>
-        <w:t xml:space="preserve">1: </w:t>
-      </w:r>
-      <w:r>
-        <w:rPr>
-          <w:rFonts w:ascii="Helvetica" w:hAnsi="Helvetica"/>
-          <w:bCs/>
-        </w:rPr>
-        <w:t>Using Eclipse, c</w:t>
-      </w:r>
-      <w:r>
-        <w:rPr>
-          <w:rFonts w:ascii="Helvetica" w:hAnsi="Helvetica"/>
-          <w:bCs/>
-        </w:rPr>
-        <w:t xml:space="preserve">reate a new </w:t>
-      </w:r>
-      <w:r>
-        <w:rPr>
-          <w:rFonts w:ascii="Helvetica" w:hAnsi="Helvetica"/>
-          <w:bCs/>
-        </w:rPr>
-        <w:t xml:space="preserve">Java project. Inside it, create a Java class </w:t>
-      </w:r>
-      <w:r>
-        <w:rPr>
-          <w:rFonts w:ascii="Helvetica" w:hAnsi="Helvetica"/>
-          <w:bCs/>
-        </w:rPr>
-        <w:t>and name it using your student id:</w:t>
-      </w:r>
-      <w:r>
-        <w:rPr>
-          <w:rFonts w:ascii="Helvetica" w:hAnsi="Helvetica"/>
-        </w:rPr>
-        <w:t xml:space="preserve"> </w:t>
-      </w:r>
-      <w:r>
-        <w:rPr>
-          <w:rFonts w:ascii="Consolas" w:hAnsi="Consolas"/>
-          <w:highlight w:val="lightGray"/>
-        </w:rPr>
-        <w:t>A0XXXXX</w:t>
-      </w:r>
-      <w:r>
-        <w:rPr>
-          <w:rFonts w:ascii="Consolas" w:hAnsi="Consolas"/>
-          <w:highlight w:val="lightGray"/>
-        </w:rPr>
-        <w:t>_P1</w:t>
-      </w:r>
-      <w:r>
-        <w:rPr>
-          <w:rFonts w:ascii="Consolas" w:hAnsi="Consolas"/>
-          <w:highlight w:val="lightGray"/>
-        </w:rPr>
-        <w:t>.</w:t>
-      </w:r>
-      <w:r>
-        <w:rPr>
-          <w:rFonts w:ascii="Consolas" w:hAnsi="Consolas"/>
-          <w:highlight w:val="lightGray"/>
-        </w:rPr>
-        <w:t>java</w:t>
-      </w:r>
-      <w:r>
-        <w:rPr>
-          <w:rFonts w:ascii="Helvetica" w:hAnsi="Helvetica"/>
-        </w:rPr>
-        <w:t xml:space="preserve">. </w:t>
-      </w:r>
-    </w:p>
-    <w:p>
-      <w:pPr>
-        <w:jc w:val="both"/>
+        </w:rPr>
+        <w:t>(</w:t>
+      </w:r>
+      <w:r>
         <w:rPr>
           <w:rFonts w:ascii="Helvetica" w:hAnsi="Helvetica"/>
           <w:u w:val="single"/>
         </w:rPr>
-      </w:pPr>
-      <w:r>
-        <w:rPr>
-          <w:rFonts w:ascii="Helvetica" w:hAnsi="Helvetica"/>
-        </w:rPr>
-        <w:t>Design a program that prints an ASCII art of your choosing (</w:t>
+        <w:t>b</w:t>
       </w:r>
       <w:r>
         <w:rPr>
           <w:rFonts w:ascii="Helvetica" w:hAnsi="Helvetica"/>
           <w:u w:val="single"/>
         </w:rPr>
-        <w:t>Be creative!</w:t>
+        <w:t>e creative!</w:t>
       </w:r>
       <w:r>
         <w:rPr>
           <w:rFonts w:ascii="Helvetica" w:hAnsi="Helvetica"/>
           <w:u w:val="single"/>
         </w:rPr>
-        <w:t xml:space="preserve">) </w:t>
-      </w:r>
-      <w:r>
-        <w:rPr>
-          <w:rFonts w:ascii="Helvetica" w:hAnsi="Helvetica"/>
-        </w:rPr>
-        <w:t>to the computer console. The ASCII Art should i</w:t>
+        <w:t>)</w:t>
+      </w:r>
+      <w:r>
+        <w:rPr>
+          <w:rFonts w:ascii="Helvetica" w:hAnsi="Helvetica"/>
+        </w:rPr>
+        <w:t>. The ASCII Art should i</w:t>
       </w:r>
       <w:r>
         <w:rPr>
@@ -2009,13 +2507,7 @@
         <w:rPr>
           <w:rFonts w:ascii="Helvetica" w:hAnsi="Helvetica"/>
         </w:rPr>
-        <w:t>.</w:t>
-      </w:r>
-      <w:r>
-        <w:rPr>
-          <w:rFonts w:ascii="Helvetica" w:hAnsi="Helvetica"/>
-        </w:rPr>
-        <w:t xml:space="preserve"> For this.</w:t>
+        <w:t>. For this.</w:t>
       </w:r>
     </w:p>
     <w:p>

</xml_diff>